<commit_message>
updated memo and dataframe
</commit_message>
<xml_diff>
--- a/assignment3/part1/Assignment 3 Writeup.docx
+++ b/assignment3/part1/Assignment 3 Writeup.docx
@@ -27,7 +27,7 @@
           <w:sz w:val="24"/>
           <w:szCs w:val="24"/>
         </w:rPr>
-        <w:t xml:space="preserve">Assignment 3 – Divit Koradia and Ethan </w:t>
+        <w:t xml:space="preserve">Assignment 3 – </w:t>
       </w:r>
       <w:proofErr w:type="spellStart"/>
       <w:r>
@@ -38,9 +38,41 @@
           <w:sz w:val="24"/>
           <w:szCs w:val="24"/>
         </w:rPr>
-        <w:t>Griffee</w:t>
+        <w:t>Divit</w:t>
       </w:r>
       <w:proofErr w:type="spellEnd"/>
+      <w:r>
+        <w:rPr>
+          <w:rFonts w:ascii="Times New Roman" w:hAnsi="Times New Roman" w:cs="Times New Roman"/>
+          <w:b/>
+          <w:bCs/>
+          <w:sz w:val="24"/>
+          <w:szCs w:val="24"/>
+        </w:rPr>
+        <w:t xml:space="preserve"> </w:t>
+      </w:r>
+      <w:proofErr w:type="spellStart"/>
+      <w:r>
+        <w:rPr>
+          <w:rFonts w:ascii="Times New Roman" w:hAnsi="Times New Roman" w:cs="Times New Roman"/>
+          <w:b/>
+          <w:bCs/>
+          <w:sz w:val="24"/>
+          <w:szCs w:val="24"/>
+        </w:rPr>
+        <w:t>Koradia</w:t>
+      </w:r>
+      <w:proofErr w:type="spellEnd"/>
+      <w:r>
+        <w:rPr>
+          <w:rFonts w:ascii="Times New Roman" w:hAnsi="Times New Roman" w:cs="Times New Roman"/>
+          <w:b/>
+          <w:bCs/>
+          <w:sz w:val="24"/>
+          <w:szCs w:val="24"/>
+        </w:rPr>
+        <w:t xml:space="preserve"> and Ethan Griffee</w:t>
+      </w:r>
     </w:p>
     <w:p>
       <w:pPr>
@@ -114,7 +146,33 @@
         <w:rPr>
           <w:color w:val="FF0000"/>
         </w:rPr>
-        <w:t>Originally team OHE was going to be used, but one our tests produced a Segfault.</w:t>
+        <w:t xml:space="preserve">Originally team OHE was going to be used, but </w:t>
+      </w:r>
+      <w:r>
+        <w:rPr>
+          <w:color w:val="FF0000"/>
+        </w:rPr>
+        <w:t xml:space="preserve">our edge case </w:t>
+      </w:r>
+      <w:r>
+        <w:rPr>
+          <w:color w:val="FF0000"/>
+        </w:rPr>
+        <w:t xml:space="preserve">test produced a </w:t>
+      </w:r>
+      <w:proofErr w:type="spellStart"/>
+      <w:r>
+        <w:rPr>
+          <w:color w:val="FF0000"/>
+        </w:rPr>
+        <w:t>Segfault</w:t>
+      </w:r>
+      <w:proofErr w:type="spellEnd"/>
+      <w:r>
+        <w:rPr>
+          <w:color w:val="FF0000"/>
+        </w:rPr>
+        <w:t>.</w:t>
       </w:r>
     </w:p>
     <w:p>
@@ -457,7 +515,29 @@
         <w:t xml:space="preserve"> </w:t>
       </w:r>
       <w:r>
-        <w:t>1. Average time to run the function print_col_type on default.sor file.</w:t>
+        <w:t xml:space="preserve">1. Average time to run the function </w:t>
+      </w:r>
+      <w:proofErr w:type="spellStart"/>
+      <w:r>
+        <w:t>print_col_type</w:t>
+      </w:r>
+      <w:proofErr w:type="spellEnd"/>
+      <w:r>
+        <w:t xml:space="preserve"> on </w:t>
+      </w:r>
+      <w:proofErr w:type="spellStart"/>
+      <w:r>
+        <w:t>default.sor</w:t>
+      </w:r>
+      <w:proofErr w:type="spellEnd"/>
+      <w:r>
+        <w:t xml:space="preserve"> fil</w:t>
+      </w:r>
+      <w:r>
+        <w:t>e</w:t>
+      </w:r>
+      <w:r>
+        <w:t>.</w:t>
       </w:r>
     </w:p>
     <w:p>
@@ -468,19 +548,26 @@
         <w:jc w:val="both"/>
       </w:pPr>
       <w:r>
-        <w:t>Fig</w:t>
-      </w:r>
-      <w:r>
-        <w:t xml:space="preserve"> 2</w:t>
-      </w:r>
-      <w:r>
-        <w:t>. Average time to run the function print_col_</w:t>
-      </w:r>
-      <w:r>
-        <w:t>index</w:t>
-      </w:r>
-      <w:r>
-        <w:t xml:space="preserve"> on default.sor file.</w:t>
+        <w:t xml:space="preserve">Fig 2. Average time to run the function </w:t>
+      </w:r>
+      <w:proofErr w:type="spellStart"/>
+      <w:r>
+        <w:t>print_col_index</w:t>
+      </w:r>
+      <w:proofErr w:type="spellEnd"/>
+      <w:r>
+        <w:t xml:space="preserve"> on </w:t>
+      </w:r>
+      <w:proofErr w:type="spellStart"/>
+      <w:r>
+        <w:t>default.sor</w:t>
+      </w:r>
+      <w:proofErr w:type="spellEnd"/>
+      <w:r>
+        <w:t xml:space="preserve"> file.</w:t>
+      </w:r>
+      <w:r>
+        <w:t xml:space="preserve"> </w:t>
       </w:r>
     </w:p>
     <w:p>
@@ -602,25 +689,7 @@
         </w:drawing>
       </w:r>
       <w:r>
-        <w:t xml:space="preserve">Fig </w:t>
-      </w:r>
-      <w:r>
-        <w:t>3</w:t>
-      </w:r>
-      <w:r>
-        <w:t>. Average time to run the function print_col_</w:t>
-      </w:r>
-      <w:r>
-        <w:t>type</w:t>
-      </w:r>
-      <w:r>
-        <w:t xml:space="preserve"> on </w:t>
-      </w:r>
-      <w:r>
-        <w:t>100row</w:t>
-      </w:r>
-      <w:r>
-        <w:t>.sor file.</w:t>
+        <w:t>Fig 3. Average time to run the function print_col_type on 100row.sor file.</w:t>
       </w:r>
     </w:p>
     <w:p>
@@ -631,13 +700,7 @@
         <w:jc w:val="both"/>
       </w:pPr>
       <w:r>
-        <w:t xml:space="preserve">Fig </w:t>
-      </w:r>
-      <w:r>
-        <w:t>4</w:t>
-      </w:r>
-      <w:r>
-        <w:t>. Average time to run the function print_col_</w:t>
+        <w:t>Fig 4. Average time to run the function print_col_</w:t>
       </w:r>
       <w:r>
         <w:t>index</w:t>
@@ -661,7 +724,15 @@
         <w:t>Disclaimer</w:t>
       </w:r>
       <w:r>
-        <w:t>: In the first two graphs we decided to not include team Prizes because their code was taking upwards of 20 mins to run on our large default.sor file.</w:t>
+        <w:t xml:space="preserve">: In the first two graphs we decided to not include team Prizes because their code was taking upwards of 20 mins to run on our large </w:t>
+      </w:r>
+      <w:proofErr w:type="spellStart"/>
+      <w:r>
+        <w:t>default.sor</w:t>
+      </w:r>
+      <w:proofErr w:type="spellEnd"/>
+      <w:r>
+        <w:t xml:space="preserve"> file.</w:t>
       </w:r>
     </w:p>
     <w:p>
@@ -669,24 +740,395 @@
         <w:pStyle w:val="NormalWeb"/>
         <w:shd w:val="clear" w:color="auto" w:fill="FFFFFF"/>
         <w:spacing w:before="0" w:beforeAutospacing="0" w:after="0" w:afterAutospacing="0" w:line="360" w:lineRule="auto"/>
-        <w:ind w:left="288"/>
         <w:jc w:val="both"/>
       </w:pPr>
+      <w:r>
+        <w:rPr>
+          <w:b/>
+          <w:bCs/>
+        </w:rPr>
+        <w:lastRenderedPageBreak/>
+        <w:t xml:space="preserve">Comparison of the products’ </w:t>
+      </w:r>
+      <w:r>
+        <w:rPr>
+          <w:b/>
+          <w:bCs/>
+        </w:rPr>
+        <w:t>interpretation of</w:t>
+      </w:r>
+      <w:r>
+        <w:rPr>
+          <w:b/>
+          <w:bCs/>
+        </w:rPr>
+        <w:t xml:space="preserve"> </w:t>
+      </w:r>
+      <w:r>
+        <w:rPr>
+          <w:b/>
+          <w:bCs/>
+        </w:rPr>
+        <w:t>edge case</w:t>
+      </w:r>
     </w:p>
     <w:p>
+      <w:r>
+        <w:t>One test we ran included the string &lt;"</w:t>
+      </w:r>
+      <w:proofErr w:type="spellStart"/>
+      <w:r>
+        <w:t>dsfsaD</w:t>
+      </w:r>
+      <w:proofErr w:type="spellEnd"/>
+      <w:r>
+        <w:t>&gt;&lt;</w:t>
+      </w:r>
+      <w:proofErr w:type="spellStart"/>
+      <w:r>
+        <w:t>Dsafsa</w:t>
+      </w:r>
+      <w:proofErr w:type="spellEnd"/>
+      <w:r>
+        <w:t xml:space="preserve">"&gt;. The behavior of this was not </w:t>
+      </w:r>
+    </w:p>
+    <w:p>
+      <w:r>
+        <w:t>explicitly defined in the Project guidelines, but we were interested to see how each</w:t>
+      </w:r>
+    </w:p>
+    <w:p>
+      <w:r>
+        <w:t xml:space="preserve">project handled it. </w:t>
+      </w:r>
+    </w:p>
+    <w:p/>
+    <w:p>
+      <w:pPr>
+        <w:ind w:left="720"/>
+      </w:pPr>
+      <w:proofErr w:type="spellStart"/>
+      <w:r>
+        <w:rPr>
+          <w:b/>
+        </w:rPr>
+        <w:t>TeamBaobab</w:t>
+      </w:r>
+      <w:proofErr w:type="spellEnd"/>
+      <w:r>
+        <w:rPr>
+          <w:b/>
+        </w:rPr>
+        <w:t>, Prizes</w:t>
+      </w:r>
+      <w:r>
+        <w:t xml:space="preserve"> - Parses into two Strings:  </w:t>
+      </w:r>
+      <w:proofErr w:type="spellStart"/>
+      <w:r>
+        <w:t>dsfsa</w:t>
+      </w:r>
+      <w:proofErr w:type="spellEnd"/>
+      <w:r>
+        <w:t xml:space="preserve">, </w:t>
+      </w:r>
+      <w:proofErr w:type="spellStart"/>
+      <w:r>
+        <w:t>Dsafsa</w:t>
+      </w:r>
+      <w:proofErr w:type="spellEnd"/>
+      <w:r>
+        <w:t>"</w:t>
+      </w:r>
+    </w:p>
+    <w:p>
+      <w:pPr>
+        <w:ind w:left="720"/>
+      </w:pPr>
+      <w:r>
+        <w:t xml:space="preserve">            This does not make much sense because it removes the beginning " and the D</w:t>
+      </w:r>
+    </w:p>
+    <w:p>
+      <w:pPr>
+        <w:ind w:left="720"/>
+      </w:pPr>
+      <w:r>
+        <w:t xml:space="preserve">            at the end of the first string, when it should be checking if the D is a "</w:t>
+      </w:r>
+    </w:p>
+    <w:p>
+      <w:pPr>
+        <w:ind w:left="720"/>
+      </w:pPr>
+    </w:p>
+    <w:p>
+      <w:pPr>
+        <w:ind w:left="720"/>
+      </w:pPr>
+      <w:r>
+        <w:rPr>
+          <w:b/>
+        </w:rPr>
+        <w:t>Anonymous</w:t>
+      </w:r>
+      <w:r>
+        <w:t xml:space="preserve"> - Parses into two empty strings: </w:t>
+      </w:r>
+    </w:p>
+    <w:p>
+      <w:pPr>
+        <w:ind w:left="720"/>
+      </w:pPr>
+      <w:r>
+        <w:t xml:space="preserve">            This means that the code probably sees it as two strings "</w:t>
+      </w:r>
+      <w:proofErr w:type="spellStart"/>
+      <w:r>
+        <w:t>dsfsaD</w:t>
+      </w:r>
+      <w:proofErr w:type="spellEnd"/>
+      <w:r>
+        <w:t xml:space="preserve"> and </w:t>
+      </w:r>
+      <w:proofErr w:type="spellStart"/>
+      <w:r>
+        <w:t>Dsafsa</w:t>
+      </w:r>
+      <w:proofErr w:type="spellEnd"/>
+      <w:r>
+        <w:t>."</w:t>
+      </w:r>
+    </w:p>
+    <w:p>
+      <w:pPr>
+        <w:ind w:left="720"/>
+      </w:pPr>
+      <w:r>
+        <w:t xml:space="preserve">            But, they decide it's "malformed," and makes it an empty string. This behavior</w:t>
+      </w:r>
+    </w:p>
+    <w:p>
+      <w:pPr>
+        <w:ind w:left="720"/>
+      </w:pPr>
+      <w:r>
+        <w:t xml:space="preserve">            does not make sense as they are throwing out data, and was not specified in the</w:t>
+      </w:r>
+    </w:p>
+    <w:p>
+      <w:pPr>
+        <w:ind w:left="720"/>
+      </w:pPr>
+      <w:r>
+        <w:t xml:space="preserve">            Assignment.  </w:t>
+      </w:r>
+    </w:p>
+    <w:p>
+      <w:pPr>
+        <w:ind w:left="720"/>
+      </w:pPr>
+    </w:p>
+    <w:p>
+      <w:pPr>
+        <w:ind w:left="720"/>
+      </w:pPr>
+      <w:r>
+        <w:rPr>
+          <w:b/>
+        </w:rPr>
+        <w:t>Chunky Boys</w:t>
+      </w:r>
+      <w:r>
+        <w:t xml:space="preserve"> - Parses into two strings: "</w:t>
+      </w:r>
+      <w:proofErr w:type="spellStart"/>
+      <w:r>
+        <w:t>dsfsaD</w:t>
+      </w:r>
+      <w:proofErr w:type="spellEnd"/>
+      <w:r>
+        <w:t>, "</w:t>
+      </w:r>
+      <w:proofErr w:type="spellStart"/>
+      <w:r>
+        <w:t>Dsafsa</w:t>
+      </w:r>
+      <w:proofErr w:type="spellEnd"/>
+      <w:r>
+        <w:t>""</w:t>
+      </w:r>
+    </w:p>
+    <w:p>
+      <w:pPr>
+        <w:ind w:left="720"/>
+      </w:pPr>
+      <w:r>
+        <w:t xml:space="preserve">            This does not make much sense as the first string is not given quotes, while the</w:t>
+      </w:r>
+    </w:p>
+    <w:p>
+      <w:pPr>
+        <w:ind w:left="720"/>
+      </w:pPr>
+      <w:r>
+        <w:t xml:space="preserve">            second string is. </w:t>
+      </w:r>
+    </w:p>
+    <w:p>
+      <w:pPr>
+        <w:ind w:left="720"/>
+      </w:pPr>
+    </w:p>
+    <w:p>
+      <w:pPr>
+        <w:ind w:left="720"/>
+      </w:pPr>
+      <w:r>
+        <w:rPr>
+          <w:b/>
+        </w:rPr>
+        <w:t>Snowy Song</w:t>
+      </w:r>
+      <w:r>
+        <w:t xml:space="preserve"> - Parses into two strings: ""</w:t>
+      </w:r>
+      <w:proofErr w:type="spellStart"/>
+      <w:r>
+        <w:t>dsfsaD</w:t>
+      </w:r>
+      <w:proofErr w:type="spellEnd"/>
+      <w:r>
+        <w:t>", "</w:t>
+      </w:r>
+      <w:proofErr w:type="spellStart"/>
+      <w:r>
+        <w:t>Dsafsa</w:t>
+      </w:r>
+      <w:proofErr w:type="spellEnd"/>
+      <w:r>
+        <w:t>""</w:t>
+      </w:r>
+    </w:p>
+    <w:p>
+      <w:pPr>
+        <w:ind w:left="720"/>
+      </w:pPr>
+      <w:r>
+        <w:t xml:space="preserve">            This makes sense as it prints them like strings, adding quotations around it.</w:t>
+      </w:r>
+    </w:p>
+    <w:p>
+      <w:pPr>
+        <w:ind w:left="720"/>
+      </w:pPr>
+    </w:p>
+    <w:p>
+      <w:pPr>
+        <w:ind w:left="720"/>
+      </w:pPr>
+      <w:r>
+        <w:rPr>
+          <w:b/>
+        </w:rPr>
+        <w:t>Purgatory</w:t>
+      </w:r>
+      <w:r>
+        <w:t xml:space="preserve"> - Parses into two strings: "</w:t>
+      </w:r>
+      <w:proofErr w:type="spellStart"/>
+      <w:r>
+        <w:t>dsfsaD</w:t>
+      </w:r>
+      <w:proofErr w:type="spellEnd"/>
+      <w:r>
+        <w:t xml:space="preserve">, </w:t>
+      </w:r>
+      <w:proofErr w:type="spellStart"/>
+      <w:r>
+        <w:t>Dsafsa</w:t>
+      </w:r>
+      <w:proofErr w:type="spellEnd"/>
+      <w:r>
+        <w:t>"</w:t>
+      </w:r>
+    </w:p>
+    <w:p>
+      <w:pPr>
+        <w:ind w:left="720"/>
+      </w:pPr>
+      <w:r>
+        <w:t xml:space="preserve">            This makes sense as they are not changed</w:t>
+      </w:r>
+      <w:r>
+        <w:t>, and interpreted as strings</w:t>
+      </w:r>
+      <w:r>
+        <w:t>.</w:t>
+      </w:r>
+    </w:p>
+    <w:p/>
+    <w:p>
+      <w:r>
+        <w:t>We believe that printing “</w:t>
+      </w:r>
+      <w:proofErr w:type="spellStart"/>
+      <w:r>
+        <w:t>dsfsaD</w:t>
+      </w:r>
+      <w:proofErr w:type="spellEnd"/>
+      <w:r>
+        <w:t>&gt;&lt;</w:t>
+      </w:r>
+      <w:proofErr w:type="spellStart"/>
+      <w:r>
+        <w:t>Dsafsa</w:t>
+      </w:r>
+      <w:proofErr w:type="spellEnd"/>
+      <w:r>
+        <w:t>” would have made the most sense, however none of the products tested resulted in this option.</w:t>
+      </w:r>
+    </w:p>
+    <w:p>
       <w:pPr>
         <w:pStyle w:val="NormalWeb"/>
-        <w:numPr>
-          <w:ilvl w:val="0"/>
-          <w:numId w:val="1"/>
-        </w:numPr>
         <w:shd w:val="clear" w:color="auto" w:fill="FFFFFF"/>
         <w:spacing w:before="0" w:beforeAutospacing="0" w:after="0" w:afterAutospacing="0" w:line="360" w:lineRule="auto"/>
-        <w:ind w:left="288"/>
         <w:jc w:val="both"/>
       </w:pPr>
-      <w:bookmarkStart w:id="0" w:name="_GoBack"/>
-      <w:bookmarkEnd w:id="0"/>
+    </w:p>
+    <w:p>
+      <w:pPr>
+        <w:pStyle w:val="NormalWeb"/>
+        <w:shd w:val="clear" w:color="auto" w:fill="FFFFFF"/>
+        <w:spacing w:before="0" w:beforeAutospacing="0" w:after="0" w:afterAutospacing="0" w:line="360" w:lineRule="auto"/>
+        <w:jc w:val="both"/>
+      </w:pPr>
+    </w:p>
+    <w:p>
+      <w:pPr>
+        <w:pStyle w:val="NormalWeb"/>
+        <w:shd w:val="clear" w:color="auto" w:fill="FFFFFF"/>
+        <w:spacing w:before="0" w:beforeAutospacing="0" w:after="0" w:afterAutospacing="0" w:line="360" w:lineRule="auto"/>
+        <w:jc w:val="both"/>
+      </w:pPr>
+    </w:p>
+    <w:p>
+      <w:pPr>
+        <w:pStyle w:val="NormalWeb"/>
+        <w:shd w:val="clear" w:color="auto" w:fill="FFFFFF"/>
+        <w:spacing w:before="0" w:beforeAutospacing="0" w:after="0" w:afterAutospacing="0" w:line="360" w:lineRule="auto"/>
+        <w:jc w:val="both"/>
+      </w:pPr>
+    </w:p>
+    <w:p>
+      <w:pPr>
+        <w:pStyle w:val="NormalWeb"/>
+        <w:shd w:val="clear" w:color="auto" w:fill="FFFFFF"/>
+        <w:spacing w:before="0" w:beforeAutospacing="0" w:after="0" w:afterAutospacing="0" w:line="360" w:lineRule="auto"/>
+        <w:jc w:val="both"/>
+      </w:pPr>
       <w:r>
         <w:rPr>
           <w:b/>
@@ -695,19 +1137,350 @@
         <w:t>Threats to validity</w:t>
       </w:r>
       <w:r>
-        <w:t> What could make your results wrong for someone else?</w:t>
+        <w:t xml:space="preserve"> The tests were performed on a Mac OS with the charger plugged in and no other processes running. </w:t>
+      </w:r>
+      <w:r>
+        <w:t>This would lead to the tests to be biased toward programs that perform better on macs.</w:t>
+      </w:r>
+      <w:r>
+        <w:t xml:space="preserve"> Also, our .</w:t>
+      </w:r>
+      <w:proofErr w:type="spellStart"/>
+      <w:r>
+        <w:t>sor</w:t>
+      </w:r>
+      <w:proofErr w:type="spellEnd"/>
+      <w:r>
+        <w:t xml:space="preserve"> files tested included the interesting edge cases many times. If the program was optimized to take longer on this unusual, unlikely input, and faster on more expected inputs, then it would be penalized harshly in our tests.</w:t>
       </w:r>
     </w:p>
     <w:p>
       <w:pPr>
         <w:pStyle w:val="NormalWeb"/>
-        <w:numPr>
-          <w:ilvl w:val="0"/>
-          <w:numId w:val="1"/>
-        </w:numPr>
         <w:shd w:val="clear" w:color="auto" w:fill="FFFFFF"/>
         <w:spacing w:before="0" w:beforeAutospacing="0" w:after="0" w:afterAutospacing="0" w:line="360" w:lineRule="auto"/>
-        <w:ind w:left="288"/>
+        <w:jc w:val="both"/>
+      </w:pPr>
+    </w:p>
+    <w:p>
+      <w:pPr>
+        <w:pStyle w:val="NormalWeb"/>
+        <w:shd w:val="clear" w:color="auto" w:fill="FFFFFF"/>
+        <w:spacing w:before="0" w:beforeAutospacing="0" w:after="0" w:afterAutospacing="0" w:line="360" w:lineRule="auto"/>
+        <w:jc w:val="both"/>
+        <w:rPr>
+          <w:b/>
+        </w:rPr>
+      </w:pPr>
+      <w:r>
+        <w:rPr>
+          <w:b/>
+        </w:rPr>
+        <w:t xml:space="preserve">Comparison </w:t>
+      </w:r>
+      <w:r>
+        <w:rPr>
+          <w:b/>
+        </w:rPr>
+        <w:t>of Parsing</w:t>
+      </w:r>
+    </w:p>
+    <w:p>
+      <w:pPr>
+        <w:pStyle w:val="NormalWeb"/>
+        <w:shd w:val="clear" w:color="auto" w:fill="FFFFFF"/>
+        <w:spacing w:before="0" w:beforeAutospacing="0" w:after="0" w:afterAutospacing="0" w:line="360" w:lineRule="auto"/>
+        <w:jc w:val="both"/>
+      </w:pPr>
+      <w:r>
+        <w:t>One major difference between different programs was whether the program parses the whole file and places it into columnar format, or if it just skips to the line given after the first 500 lines are read. This is a major difference that could cause certain programs to take much shorter, and give the correct answer, while not actually having the data we need.</w:t>
+      </w:r>
+    </w:p>
+    <w:tbl>
+      <w:tblPr>
+        <w:tblStyle w:val="TableGrid"/>
+        <w:tblW w:w="0" w:type="auto"/>
+        <w:tblLook w:val="04A0" w:firstRow="1" w:lastRow="0" w:firstColumn="1" w:lastColumn="0" w:noHBand="0" w:noVBand="1"/>
+      </w:tblPr>
+      <w:tblGrid>
+        <w:gridCol w:w="1795"/>
+        <w:gridCol w:w="2250"/>
+      </w:tblGrid>
+      <w:tr>
+        <w:tc>
+          <w:tcPr>
+            <w:tcW w:w="1795" w:type="dxa"/>
+          </w:tcPr>
+          <w:p>
+            <w:pPr>
+              <w:pStyle w:val="NormalWeb"/>
+              <w:spacing w:before="0" w:beforeAutospacing="0" w:after="0" w:afterAutospacing="0" w:line="360" w:lineRule="auto"/>
+              <w:jc w:val="both"/>
+            </w:pPr>
+            <w:r>
+              <w:t>Team Name</w:t>
+            </w:r>
+          </w:p>
+        </w:tc>
+        <w:tc>
+          <w:tcPr>
+            <w:tcW w:w="2250" w:type="dxa"/>
+          </w:tcPr>
+          <w:p>
+            <w:pPr>
+              <w:pStyle w:val="NormalWeb"/>
+              <w:spacing w:before="0" w:beforeAutospacing="0" w:after="0" w:afterAutospacing="0" w:line="360" w:lineRule="auto"/>
+              <w:jc w:val="both"/>
+            </w:pPr>
+            <w:r>
+              <w:t>Parses Every Row</w:t>
+            </w:r>
+          </w:p>
+        </w:tc>
+      </w:tr>
+      <w:tr>
+        <w:tc>
+          <w:tcPr>
+            <w:tcW w:w="1795" w:type="dxa"/>
+          </w:tcPr>
+          <w:p>
+            <w:pPr>
+              <w:pStyle w:val="NormalWeb"/>
+              <w:shd w:val="clear" w:color="auto" w:fill="FFFFFF"/>
+              <w:spacing w:before="0" w:beforeAutospacing="0" w:after="0" w:afterAutospacing="0" w:line="360" w:lineRule="auto"/>
+              <w:jc w:val="both"/>
+            </w:pPr>
+            <w:proofErr w:type="spellStart"/>
+            <w:r>
+              <w:t>SnowySong</w:t>
+            </w:r>
+            <w:proofErr w:type="spellEnd"/>
+          </w:p>
+        </w:tc>
+        <w:tc>
+          <w:tcPr>
+            <w:tcW w:w="2250" w:type="dxa"/>
+          </w:tcPr>
+          <w:p>
+            <w:pPr>
+              <w:pStyle w:val="NormalWeb"/>
+              <w:spacing w:before="0" w:beforeAutospacing="0" w:after="0" w:afterAutospacing="0" w:line="360" w:lineRule="auto"/>
+              <w:jc w:val="both"/>
+            </w:pPr>
+            <w:r>
+              <w:t>NO</w:t>
+            </w:r>
+          </w:p>
+        </w:tc>
+      </w:tr>
+      <w:tr>
+        <w:tc>
+          <w:tcPr>
+            <w:tcW w:w="1795" w:type="dxa"/>
+          </w:tcPr>
+          <w:p>
+            <w:pPr>
+              <w:pStyle w:val="NormalWeb"/>
+              <w:shd w:val="clear" w:color="auto" w:fill="FFFFFF"/>
+              <w:spacing w:before="0" w:beforeAutospacing="0" w:after="0" w:afterAutospacing="0" w:line="360" w:lineRule="auto"/>
+              <w:jc w:val="both"/>
+            </w:pPr>
+            <w:r>
+              <w:t>Anonymous</w:t>
+            </w:r>
+          </w:p>
+        </w:tc>
+        <w:tc>
+          <w:tcPr>
+            <w:tcW w:w="2250" w:type="dxa"/>
+          </w:tcPr>
+          <w:p>
+            <w:pPr>
+              <w:pStyle w:val="NormalWeb"/>
+              <w:spacing w:before="0" w:beforeAutospacing="0" w:after="0" w:afterAutospacing="0" w:line="360" w:lineRule="auto"/>
+              <w:jc w:val="both"/>
+            </w:pPr>
+            <w:r>
+              <w:t>YES</w:t>
+            </w:r>
+          </w:p>
+        </w:tc>
+      </w:tr>
+      <w:tr>
+        <w:tc>
+          <w:tcPr>
+            <w:tcW w:w="1795" w:type="dxa"/>
+          </w:tcPr>
+          <w:p>
+            <w:pPr>
+              <w:pStyle w:val="NormalWeb"/>
+              <w:shd w:val="clear" w:color="auto" w:fill="FFFFFF"/>
+              <w:spacing w:before="0" w:beforeAutospacing="0" w:after="0" w:afterAutospacing="0" w:line="360" w:lineRule="auto"/>
+              <w:jc w:val="both"/>
+            </w:pPr>
+            <w:r>
+              <w:t>Chunk Boys</w:t>
+            </w:r>
+          </w:p>
+        </w:tc>
+        <w:tc>
+          <w:tcPr>
+            <w:tcW w:w="2250" w:type="dxa"/>
+          </w:tcPr>
+          <w:p>
+            <w:pPr>
+              <w:pStyle w:val="NormalWeb"/>
+              <w:spacing w:before="0" w:beforeAutospacing="0" w:after="0" w:afterAutospacing="0" w:line="360" w:lineRule="auto"/>
+              <w:jc w:val="both"/>
+            </w:pPr>
+            <w:r>
+              <w:t>NO</w:t>
+            </w:r>
+          </w:p>
+        </w:tc>
+      </w:tr>
+      <w:tr>
+        <w:tc>
+          <w:tcPr>
+            <w:tcW w:w="1795" w:type="dxa"/>
+          </w:tcPr>
+          <w:p>
+            <w:pPr>
+              <w:pStyle w:val="NormalWeb"/>
+              <w:shd w:val="clear" w:color="auto" w:fill="FFFFFF"/>
+              <w:spacing w:before="0" w:beforeAutospacing="0" w:after="0" w:afterAutospacing="0" w:line="360" w:lineRule="auto"/>
+              <w:jc w:val="both"/>
+            </w:pPr>
+            <w:r>
+              <w:t>Purgatory</w:t>
+            </w:r>
+          </w:p>
+        </w:tc>
+        <w:tc>
+          <w:tcPr>
+            <w:tcW w:w="2250" w:type="dxa"/>
+          </w:tcPr>
+          <w:p>
+            <w:pPr>
+              <w:pStyle w:val="NormalWeb"/>
+              <w:spacing w:before="0" w:beforeAutospacing="0" w:after="0" w:afterAutospacing="0" w:line="360" w:lineRule="auto"/>
+              <w:jc w:val="both"/>
+            </w:pPr>
+            <w:r>
+              <w:t xml:space="preserve">To the row </w:t>
+            </w:r>
+            <w:proofErr w:type="spellStart"/>
+            <w:r>
+              <w:t>specfiied</w:t>
+            </w:r>
+            <w:proofErr w:type="spellEnd"/>
+          </w:p>
+        </w:tc>
+      </w:tr>
+      <w:tr>
+        <w:tc>
+          <w:tcPr>
+            <w:tcW w:w="1795" w:type="dxa"/>
+          </w:tcPr>
+          <w:p>
+            <w:pPr>
+              <w:pStyle w:val="NormalWeb"/>
+              <w:shd w:val="clear" w:color="auto" w:fill="FFFFFF"/>
+              <w:spacing w:before="0" w:beforeAutospacing="0" w:after="0" w:afterAutospacing="0" w:line="360" w:lineRule="auto"/>
+              <w:jc w:val="both"/>
+            </w:pPr>
+            <w:proofErr w:type="spellStart"/>
+            <w:r>
+              <w:t>TeamBaobab</w:t>
+            </w:r>
+            <w:proofErr w:type="spellEnd"/>
+          </w:p>
+        </w:tc>
+        <w:tc>
+          <w:tcPr>
+            <w:tcW w:w="2250" w:type="dxa"/>
+          </w:tcPr>
+          <w:p>
+            <w:pPr>
+              <w:pStyle w:val="NormalWeb"/>
+              <w:spacing w:before="0" w:beforeAutospacing="0" w:after="0" w:afterAutospacing="0" w:line="360" w:lineRule="auto"/>
+              <w:jc w:val="both"/>
+            </w:pPr>
+            <w:r>
+              <w:t>YES</w:t>
+            </w:r>
+          </w:p>
+        </w:tc>
+      </w:tr>
+      <w:tr>
+        <w:tc>
+          <w:tcPr>
+            <w:tcW w:w="1795" w:type="dxa"/>
+          </w:tcPr>
+          <w:p>
+            <w:pPr>
+              <w:pStyle w:val="NormalWeb"/>
+              <w:shd w:val="clear" w:color="auto" w:fill="FFFFFF"/>
+              <w:spacing w:before="0" w:beforeAutospacing="0" w:after="0" w:afterAutospacing="0" w:line="360" w:lineRule="auto"/>
+              <w:jc w:val="both"/>
+            </w:pPr>
+            <w:r>
+              <w:t>Prizes</w:t>
+            </w:r>
+          </w:p>
+        </w:tc>
+        <w:tc>
+          <w:tcPr>
+            <w:tcW w:w="2250" w:type="dxa"/>
+          </w:tcPr>
+          <w:p>
+            <w:pPr>
+              <w:pStyle w:val="NormalWeb"/>
+              <w:spacing w:before="0" w:beforeAutospacing="0" w:after="0" w:afterAutospacing="0" w:line="360" w:lineRule="auto"/>
+              <w:jc w:val="both"/>
+            </w:pPr>
+            <w:r>
+              <w:t>YES</w:t>
+            </w:r>
+          </w:p>
+        </w:tc>
+      </w:tr>
+    </w:tbl>
+    <w:p>
+      <w:pPr>
+        <w:pStyle w:val="NormalWeb"/>
+        <w:shd w:val="clear" w:color="auto" w:fill="FFFFFF"/>
+        <w:spacing w:before="0" w:beforeAutospacing="0" w:after="0" w:afterAutospacing="0" w:line="360" w:lineRule="auto"/>
+        <w:jc w:val="both"/>
+      </w:pPr>
+      <w:r>
+        <w:t>Purgatory does not skip rows but it does not parse rows after the row specified.</w:t>
+      </w:r>
+      <w:r>
+        <w:t xml:space="preserve"> This basically means that the time results for the 100k file for snowy song and chunky boys should be basically be thrown out as they don’t do the required work. Purgatory’s should be doubled as they do around half the work necessary. </w:t>
+      </w:r>
+    </w:p>
+    <w:p>
+      <w:pPr>
+        <w:pStyle w:val="NormalWeb"/>
+        <w:shd w:val="clear" w:color="auto" w:fill="FFFFFF"/>
+        <w:spacing w:before="0" w:beforeAutospacing="0" w:after="0" w:afterAutospacing="0" w:line="360" w:lineRule="auto"/>
+        <w:jc w:val="both"/>
+      </w:pPr>
+    </w:p>
+    <w:p>
+      <w:pPr>
+        <w:pStyle w:val="NormalWeb"/>
+        <w:shd w:val="clear" w:color="auto" w:fill="FFFFFF"/>
+        <w:spacing w:before="0" w:beforeAutospacing="0" w:after="0" w:afterAutospacing="0" w:line="360" w:lineRule="auto"/>
+        <w:jc w:val="both"/>
+      </w:pPr>
+    </w:p>
+    <w:p>
+      <w:pPr>
+        <w:pStyle w:val="NormalWeb"/>
+        <w:shd w:val="clear" w:color="auto" w:fill="FFFFFF"/>
+        <w:spacing w:before="0" w:beforeAutospacing="0" w:after="0" w:afterAutospacing="0" w:line="360" w:lineRule="auto"/>
         <w:jc w:val="both"/>
       </w:pPr>
       <w:r>
@@ -718,7 +1491,160 @@
         <w:t>Recommendation to management</w:t>
       </w:r>
       <w:r>
-        <w:t> which consists of a list of the projects in order of preference, and a rationale for your top choice (consider also code quality and effort to integrate).</w:t>
+        <w:t> </w:t>
+      </w:r>
+    </w:p>
+    <w:p>
+      <w:pPr>
+        <w:pStyle w:val="NormalWeb"/>
+        <w:numPr>
+          <w:ilvl w:val="0"/>
+          <w:numId w:val="4"/>
+        </w:numPr>
+        <w:shd w:val="clear" w:color="auto" w:fill="FFFFFF"/>
+        <w:spacing w:before="0" w:beforeAutospacing="0" w:after="0" w:afterAutospacing="0" w:line="360" w:lineRule="auto"/>
+        <w:jc w:val="both"/>
+      </w:pPr>
+      <w:r>
+        <w:t>Purgatory</w:t>
+      </w:r>
+      <w:r>
+        <w:t xml:space="preserve"> – While it wasn’t the fastest to run</w:t>
+      </w:r>
+      <w:r>
+        <w:t>,</w:t>
+      </w:r>
+      <w:r>
+        <w:t xml:space="preserve"> it was determined to be the fastest that handled the edge case well</w:t>
+      </w:r>
+      <w:r>
+        <w:t>.</w:t>
+      </w:r>
+      <w:r>
+        <w:t xml:space="preserve"> </w:t>
+      </w:r>
+      <w:r>
+        <w:t xml:space="preserve"> </w:t>
+      </w:r>
+      <w:r>
+        <w:t>Anonymous was a close runner up due to its very quick speeds while parsing every row. However, their handling of what we considered a valid input made us question whether the speed up was due to it being too itchy to throw out data.</w:t>
+      </w:r>
+      <w:r>
+        <w:t xml:space="preserve"> </w:t>
+      </w:r>
+      <w:r>
+        <w:lastRenderedPageBreak/>
+        <w:t>Also, their code was the hardest to understand due to the odd names of variables and files (</w:t>
+      </w:r>
+      <w:proofErr w:type="spellStart"/>
+      <w:r>
+        <w:t>ie</w:t>
+      </w:r>
+      <w:proofErr w:type="spellEnd"/>
+      <w:r>
+        <w:t>. helper1.h, helper2.h</w:t>
+      </w:r>
+      <w:r>
+        <w:t xml:space="preserve">) and the decision to use a </w:t>
+      </w:r>
+      <w:proofErr w:type="spellStart"/>
+      <w:r>
+        <w:t>hashmap</w:t>
+      </w:r>
+      <w:proofErr w:type="spellEnd"/>
+      <w:r>
+        <w:t xml:space="preserve"> to store keys of row indexes.</w:t>
+      </w:r>
+      <w:r>
+        <w:t xml:space="preserve"> </w:t>
+      </w:r>
+      <w:r>
+        <w:t xml:space="preserve"> Concerns with purgatory include them having to move the parsing, and not end the parsing with the input row. </w:t>
+      </w:r>
+      <w:r>
+        <w:t xml:space="preserve">However they store all the values in a 2d array, so with these changes it would be easy for them to send the whole array, or columns of it. Team Baobab’s much slower performance turned us off of putting it higher. </w:t>
+      </w:r>
+      <w:bookmarkStart w:id="0" w:name="_GoBack"/>
+      <w:bookmarkEnd w:id="0"/>
+    </w:p>
+    <w:p>
+      <w:pPr>
+        <w:pStyle w:val="NormalWeb"/>
+        <w:numPr>
+          <w:ilvl w:val="0"/>
+          <w:numId w:val="4"/>
+        </w:numPr>
+        <w:shd w:val="clear" w:color="auto" w:fill="FFFFFF"/>
+        <w:spacing w:before="0" w:beforeAutospacing="0" w:after="0" w:afterAutospacing="0" w:line="360" w:lineRule="auto"/>
+        <w:jc w:val="both"/>
+      </w:pPr>
+      <w:r>
+        <w:t>Anonymous</w:t>
+      </w:r>
+    </w:p>
+    <w:p>
+      <w:pPr>
+        <w:pStyle w:val="NormalWeb"/>
+        <w:numPr>
+          <w:ilvl w:val="0"/>
+          <w:numId w:val="4"/>
+        </w:numPr>
+        <w:shd w:val="clear" w:color="auto" w:fill="FFFFFF"/>
+        <w:spacing w:before="0" w:beforeAutospacing="0" w:after="0" w:afterAutospacing="0" w:line="360" w:lineRule="auto"/>
+        <w:jc w:val="both"/>
+      </w:pPr>
+      <w:r>
+        <w:t>Team Baobab</w:t>
+      </w:r>
+    </w:p>
+    <w:p>
+      <w:pPr>
+        <w:pStyle w:val="NormalWeb"/>
+        <w:numPr>
+          <w:ilvl w:val="0"/>
+          <w:numId w:val="4"/>
+        </w:numPr>
+        <w:shd w:val="clear" w:color="auto" w:fill="FFFFFF"/>
+        <w:spacing w:before="0" w:beforeAutospacing="0" w:after="0" w:afterAutospacing="0" w:line="360" w:lineRule="auto"/>
+        <w:jc w:val="both"/>
+      </w:pPr>
+      <w:r>
+        <w:t>Snowy Song</w:t>
+      </w:r>
+    </w:p>
+    <w:p>
+      <w:pPr>
+        <w:pStyle w:val="NormalWeb"/>
+        <w:numPr>
+          <w:ilvl w:val="0"/>
+          <w:numId w:val="4"/>
+        </w:numPr>
+        <w:shd w:val="clear" w:color="auto" w:fill="FFFFFF"/>
+        <w:spacing w:before="0" w:beforeAutospacing="0" w:after="0" w:afterAutospacing="0" w:line="360" w:lineRule="auto"/>
+        <w:jc w:val="both"/>
+      </w:pPr>
+      <w:r>
+        <w:t xml:space="preserve">Chunky </w:t>
+      </w:r>
+      <w:proofErr w:type="spellStart"/>
+      <w:r>
+        <w:t>bois</w:t>
+      </w:r>
+      <w:proofErr w:type="spellEnd"/>
+    </w:p>
+    <w:p>
+      <w:pPr>
+        <w:pStyle w:val="NormalWeb"/>
+        <w:numPr>
+          <w:ilvl w:val="0"/>
+          <w:numId w:val="4"/>
+        </w:numPr>
+        <w:shd w:val="clear" w:color="auto" w:fill="FFFFFF"/>
+        <w:spacing w:before="0" w:beforeAutospacing="0" w:after="0" w:afterAutospacing="0" w:line="360" w:lineRule="auto"/>
+        <w:jc w:val="both"/>
+      </w:pPr>
+      <w:r>
+        <w:t>Prizes</w:t>
       </w:r>
     </w:p>
     <w:p>
@@ -744,6 +1670,92 @@
 <file path=word/numbering.xml><?xml version="1.0" encoding="utf-8"?>
 <w:numbering xmlns:wpc="http://schemas.microsoft.com/office/word/2010/wordprocessingCanvas" xmlns:cx="http://schemas.microsoft.com/office/drawing/2014/chartex" xmlns:cx1="http://schemas.microsoft.com/office/drawing/2015/9/8/chartex" xmlns:cx2="http://schemas.microsoft.com/office/drawing/2015/10/21/chartex" xmlns:cx3="http://schemas.microsoft.com/office/drawing/2016/5/9/chartex" xmlns:cx4="http://schemas.microsoft.com/office/drawing/2016/5/10/chartex" xmlns:cx5="http://schemas.microsoft.com/office/drawing/2016/5/11/chartex" xmlns:cx6="http://schemas.microsoft.com/office/drawing/2016/5/12/chartex" xmlns:cx7="http://schemas.microsoft.com/office/drawing/2016/5/13/chartex" xmlns:cx8="http://schemas.microsoft.com/office/drawing/2016/5/14/chartex" xmlns:mc="http://schemas.openxmlformats.org/markup-compatibility/2006" xmlns:aink="http://schemas.microsoft.com/office/drawing/2016/ink" xmlns:am3d="http://schemas.microsoft.com/office/drawing/2017/model3d" xmlns:o="urn:schemas-microsoft-com:office:office" xmlns:r="http://schemas.openxmlformats.org/officeDocument/2006/relationships" xmlns:m="http://schemas.openxmlformats.org/officeDocument/2006/math" xmlns:v="urn:schemas-microsoft-com:vml" xmlns:wp14="http://schemas.microsoft.com/office/word/2010/wordprocessingDrawing" xmlns:wp="http://schemas.openxmlformats.org/drawingml/2006/wordprocessingDrawing" xmlns:w10="urn:schemas-microsoft-com:office:word" xmlns:w="http://schemas.openxmlformats.org/wordprocessingml/2006/main" xmlns:w14="http://schemas.microsoft.com/office/word/2010/wordml" xmlns:w15="http://schemas.microsoft.com/office/word/2012/wordml" xmlns:w16cid="http://schemas.microsoft.com/office/word/2016/wordml/cid" xmlns:w16se="http://schemas.microsoft.com/office/word/2015/wordml/symex" xmlns:wpg="http://schemas.microsoft.com/office/word/2010/wordprocessingGroup" xmlns:wpi="http://schemas.microsoft.com/office/word/2010/wordprocessingInk" xmlns:wne="http://schemas.microsoft.com/office/word/2006/wordml" xmlns:wps="http://schemas.microsoft.com/office/word/2010/wordprocessingShape" mc:Ignorable="w14 w15 w16se w16cid wp14">
   <w:abstractNum w:abstractNumId="0" w15:restartNumberingAfterBreak="0">
+    <w:nsid w:val="06FE7FB2"/>
+    <w:multiLevelType w:val="hybridMultilevel"/>
+    <w:tmpl w:val="2D404F78"/>
+    <w:lvl w:ilvl="0" w:tplc="0409000F">
+      <w:start w:val="1"/>
+      <w:numFmt w:val="decimal"/>
+      <w:lvlText w:val="%1."/>
+      <w:lvlJc w:val="left"/>
+      <w:pPr>
+        <w:ind w:left="1008" w:hanging="360"/>
+      </w:pPr>
+    </w:lvl>
+    <w:lvl w:ilvl="1" w:tplc="04090019" w:tentative="1">
+      <w:start w:val="1"/>
+      <w:numFmt w:val="lowerLetter"/>
+      <w:lvlText w:val="%2."/>
+      <w:lvlJc w:val="left"/>
+      <w:pPr>
+        <w:ind w:left="1728" w:hanging="360"/>
+      </w:pPr>
+    </w:lvl>
+    <w:lvl w:ilvl="2" w:tplc="0409001B" w:tentative="1">
+      <w:start w:val="1"/>
+      <w:numFmt w:val="lowerRoman"/>
+      <w:lvlText w:val="%3."/>
+      <w:lvlJc w:val="right"/>
+      <w:pPr>
+        <w:ind w:left="2448" w:hanging="180"/>
+      </w:pPr>
+    </w:lvl>
+    <w:lvl w:ilvl="3" w:tplc="0409000F" w:tentative="1">
+      <w:start w:val="1"/>
+      <w:numFmt w:val="decimal"/>
+      <w:lvlText w:val="%4."/>
+      <w:lvlJc w:val="left"/>
+      <w:pPr>
+        <w:ind w:left="3168" w:hanging="360"/>
+      </w:pPr>
+    </w:lvl>
+    <w:lvl w:ilvl="4" w:tplc="04090019" w:tentative="1">
+      <w:start w:val="1"/>
+      <w:numFmt w:val="lowerLetter"/>
+      <w:lvlText w:val="%5."/>
+      <w:lvlJc w:val="left"/>
+      <w:pPr>
+        <w:ind w:left="3888" w:hanging="360"/>
+      </w:pPr>
+    </w:lvl>
+    <w:lvl w:ilvl="5" w:tplc="0409001B" w:tentative="1">
+      <w:start w:val="1"/>
+      <w:numFmt w:val="lowerRoman"/>
+      <w:lvlText w:val="%6."/>
+      <w:lvlJc w:val="right"/>
+      <w:pPr>
+        <w:ind w:left="4608" w:hanging="180"/>
+      </w:pPr>
+    </w:lvl>
+    <w:lvl w:ilvl="6" w:tplc="0409000F" w:tentative="1">
+      <w:start w:val="1"/>
+      <w:numFmt w:val="decimal"/>
+      <w:lvlText w:val="%7."/>
+      <w:lvlJc w:val="left"/>
+      <w:pPr>
+        <w:ind w:left="5328" w:hanging="360"/>
+      </w:pPr>
+    </w:lvl>
+    <w:lvl w:ilvl="7" w:tplc="04090019" w:tentative="1">
+      <w:start w:val="1"/>
+      <w:numFmt w:val="lowerLetter"/>
+      <w:lvlText w:val="%8."/>
+      <w:lvlJc w:val="left"/>
+      <w:pPr>
+        <w:ind w:left="6048" w:hanging="360"/>
+      </w:pPr>
+    </w:lvl>
+    <w:lvl w:ilvl="8" w:tplc="0409001B" w:tentative="1">
+      <w:start w:val="1"/>
+      <w:numFmt w:val="lowerRoman"/>
+      <w:lvlText w:val="%9."/>
+      <w:lvlJc w:val="right"/>
+      <w:pPr>
+        <w:ind w:left="6768" w:hanging="180"/>
+      </w:pPr>
+    </w:lvl>
+  </w:abstractNum>
+  <w:abstractNum w:abstractNumId="1" w15:restartNumberingAfterBreak="0">
     <w:nsid w:val="0B0E534C"/>
     <w:multiLevelType w:val="multilevel"/>
     <w:tmpl w:val="CC486740"/>
@@ -892,7 +1904,351 @@
       </w:rPr>
     </w:lvl>
   </w:abstractNum>
-  <w:abstractNum w:abstractNumId="1" w15:restartNumberingAfterBreak="0">
+  <w:abstractNum w:abstractNumId="2" w15:restartNumberingAfterBreak="0">
+    <w:nsid w:val="22DA388D"/>
+    <w:multiLevelType w:val="hybridMultilevel"/>
+    <w:tmpl w:val="2D404F78"/>
+    <w:lvl w:ilvl="0" w:tplc="0409000F">
+      <w:start w:val="1"/>
+      <w:numFmt w:val="decimal"/>
+      <w:lvlText w:val="%1."/>
+      <w:lvlJc w:val="left"/>
+      <w:pPr>
+        <w:ind w:left="1008" w:hanging="360"/>
+      </w:pPr>
+    </w:lvl>
+    <w:lvl w:ilvl="1" w:tplc="04090019" w:tentative="1">
+      <w:start w:val="1"/>
+      <w:numFmt w:val="lowerLetter"/>
+      <w:lvlText w:val="%2."/>
+      <w:lvlJc w:val="left"/>
+      <w:pPr>
+        <w:ind w:left="1728" w:hanging="360"/>
+      </w:pPr>
+    </w:lvl>
+    <w:lvl w:ilvl="2" w:tplc="0409001B" w:tentative="1">
+      <w:start w:val="1"/>
+      <w:numFmt w:val="lowerRoman"/>
+      <w:lvlText w:val="%3."/>
+      <w:lvlJc w:val="right"/>
+      <w:pPr>
+        <w:ind w:left="2448" w:hanging="180"/>
+      </w:pPr>
+    </w:lvl>
+    <w:lvl w:ilvl="3" w:tplc="0409000F" w:tentative="1">
+      <w:start w:val="1"/>
+      <w:numFmt w:val="decimal"/>
+      <w:lvlText w:val="%4."/>
+      <w:lvlJc w:val="left"/>
+      <w:pPr>
+        <w:ind w:left="3168" w:hanging="360"/>
+      </w:pPr>
+    </w:lvl>
+    <w:lvl w:ilvl="4" w:tplc="04090019" w:tentative="1">
+      <w:start w:val="1"/>
+      <w:numFmt w:val="lowerLetter"/>
+      <w:lvlText w:val="%5."/>
+      <w:lvlJc w:val="left"/>
+      <w:pPr>
+        <w:ind w:left="3888" w:hanging="360"/>
+      </w:pPr>
+    </w:lvl>
+    <w:lvl w:ilvl="5" w:tplc="0409001B" w:tentative="1">
+      <w:start w:val="1"/>
+      <w:numFmt w:val="lowerRoman"/>
+      <w:lvlText w:val="%6."/>
+      <w:lvlJc w:val="right"/>
+      <w:pPr>
+        <w:ind w:left="4608" w:hanging="180"/>
+      </w:pPr>
+    </w:lvl>
+    <w:lvl w:ilvl="6" w:tplc="0409000F" w:tentative="1">
+      <w:start w:val="1"/>
+      <w:numFmt w:val="decimal"/>
+      <w:lvlText w:val="%7."/>
+      <w:lvlJc w:val="left"/>
+      <w:pPr>
+        <w:ind w:left="5328" w:hanging="360"/>
+      </w:pPr>
+    </w:lvl>
+    <w:lvl w:ilvl="7" w:tplc="04090019" w:tentative="1">
+      <w:start w:val="1"/>
+      <w:numFmt w:val="lowerLetter"/>
+      <w:lvlText w:val="%8."/>
+      <w:lvlJc w:val="left"/>
+      <w:pPr>
+        <w:ind w:left="6048" w:hanging="360"/>
+      </w:pPr>
+    </w:lvl>
+    <w:lvl w:ilvl="8" w:tplc="0409001B" w:tentative="1">
+      <w:start w:val="1"/>
+      <w:numFmt w:val="lowerRoman"/>
+      <w:lvlText w:val="%9."/>
+      <w:lvlJc w:val="right"/>
+      <w:pPr>
+        <w:ind w:left="6768" w:hanging="180"/>
+      </w:pPr>
+    </w:lvl>
+  </w:abstractNum>
+  <w:abstractNum w:abstractNumId="3" w15:restartNumberingAfterBreak="0">
+    <w:nsid w:val="36CC71CB"/>
+    <w:multiLevelType w:val="hybridMultilevel"/>
+    <w:tmpl w:val="806E89F4"/>
+    <w:lvl w:ilvl="0" w:tplc="0409000F">
+      <w:start w:val="1"/>
+      <w:numFmt w:val="decimal"/>
+      <w:lvlText w:val="%1."/>
+      <w:lvlJc w:val="left"/>
+      <w:pPr>
+        <w:ind w:left="720" w:hanging="360"/>
+      </w:pPr>
+    </w:lvl>
+    <w:lvl w:ilvl="1" w:tplc="04090019" w:tentative="1">
+      <w:start w:val="1"/>
+      <w:numFmt w:val="lowerLetter"/>
+      <w:lvlText w:val="%2."/>
+      <w:lvlJc w:val="left"/>
+      <w:pPr>
+        <w:ind w:left="1440" w:hanging="360"/>
+      </w:pPr>
+    </w:lvl>
+    <w:lvl w:ilvl="2" w:tplc="0409001B" w:tentative="1">
+      <w:start w:val="1"/>
+      <w:numFmt w:val="lowerRoman"/>
+      <w:lvlText w:val="%3."/>
+      <w:lvlJc w:val="right"/>
+      <w:pPr>
+        <w:ind w:left="2160" w:hanging="180"/>
+      </w:pPr>
+    </w:lvl>
+    <w:lvl w:ilvl="3" w:tplc="0409000F" w:tentative="1">
+      <w:start w:val="1"/>
+      <w:numFmt w:val="decimal"/>
+      <w:lvlText w:val="%4."/>
+      <w:lvlJc w:val="left"/>
+      <w:pPr>
+        <w:ind w:left="2880" w:hanging="360"/>
+      </w:pPr>
+    </w:lvl>
+    <w:lvl w:ilvl="4" w:tplc="04090019" w:tentative="1">
+      <w:start w:val="1"/>
+      <w:numFmt w:val="lowerLetter"/>
+      <w:lvlText w:val="%5."/>
+      <w:lvlJc w:val="left"/>
+      <w:pPr>
+        <w:ind w:left="3600" w:hanging="360"/>
+      </w:pPr>
+    </w:lvl>
+    <w:lvl w:ilvl="5" w:tplc="0409001B" w:tentative="1">
+      <w:start w:val="1"/>
+      <w:numFmt w:val="lowerRoman"/>
+      <w:lvlText w:val="%6."/>
+      <w:lvlJc w:val="right"/>
+      <w:pPr>
+        <w:ind w:left="4320" w:hanging="180"/>
+      </w:pPr>
+    </w:lvl>
+    <w:lvl w:ilvl="6" w:tplc="0409000F" w:tentative="1">
+      <w:start w:val="1"/>
+      <w:numFmt w:val="decimal"/>
+      <w:lvlText w:val="%7."/>
+      <w:lvlJc w:val="left"/>
+      <w:pPr>
+        <w:ind w:left="5040" w:hanging="360"/>
+      </w:pPr>
+    </w:lvl>
+    <w:lvl w:ilvl="7" w:tplc="04090019" w:tentative="1">
+      <w:start w:val="1"/>
+      <w:numFmt w:val="lowerLetter"/>
+      <w:lvlText w:val="%8."/>
+      <w:lvlJc w:val="left"/>
+      <w:pPr>
+        <w:ind w:left="5760" w:hanging="360"/>
+      </w:pPr>
+    </w:lvl>
+    <w:lvl w:ilvl="8" w:tplc="0409001B" w:tentative="1">
+      <w:start w:val="1"/>
+      <w:numFmt w:val="lowerRoman"/>
+      <w:lvlText w:val="%9."/>
+      <w:lvlJc w:val="right"/>
+      <w:pPr>
+        <w:ind w:left="6480" w:hanging="180"/>
+      </w:pPr>
+    </w:lvl>
+  </w:abstractNum>
+  <w:abstractNum w:abstractNumId="4" w15:restartNumberingAfterBreak="0">
+    <w:nsid w:val="40C92432"/>
+    <w:multiLevelType w:val="hybridMultilevel"/>
+    <w:tmpl w:val="2D404F78"/>
+    <w:lvl w:ilvl="0" w:tplc="0409000F">
+      <w:start w:val="1"/>
+      <w:numFmt w:val="decimal"/>
+      <w:lvlText w:val="%1."/>
+      <w:lvlJc w:val="left"/>
+      <w:pPr>
+        <w:ind w:left="1008" w:hanging="360"/>
+      </w:pPr>
+    </w:lvl>
+    <w:lvl w:ilvl="1" w:tplc="04090019" w:tentative="1">
+      <w:start w:val="1"/>
+      <w:numFmt w:val="lowerLetter"/>
+      <w:lvlText w:val="%2."/>
+      <w:lvlJc w:val="left"/>
+      <w:pPr>
+        <w:ind w:left="1728" w:hanging="360"/>
+      </w:pPr>
+    </w:lvl>
+    <w:lvl w:ilvl="2" w:tplc="0409001B" w:tentative="1">
+      <w:start w:val="1"/>
+      <w:numFmt w:val="lowerRoman"/>
+      <w:lvlText w:val="%3."/>
+      <w:lvlJc w:val="right"/>
+      <w:pPr>
+        <w:ind w:left="2448" w:hanging="180"/>
+      </w:pPr>
+    </w:lvl>
+    <w:lvl w:ilvl="3" w:tplc="0409000F" w:tentative="1">
+      <w:start w:val="1"/>
+      <w:numFmt w:val="decimal"/>
+      <w:lvlText w:val="%4."/>
+      <w:lvlJc w:val="left"/>
+      <w:pPr>
+        <w:ind w:left="3168" w:hanging="360"/>
+      </w:pPr>
+    </w:lvl>
+    <w:lvl w:ilvl="4" w:tplc="04090019" w:tentative="1">
+      <w:start w:val="1"/>
+      <w:numFmt w:val="lowerLetter"/>
+      <w:lvlText w:val="%5."/>
+      <w:lvlJc w:val="left"/>
+      <w:pPr>
+        <w:ind w:left="3888" w:hanging="360"/>
+      </w:pPr>
+    </w:lvl>
+    <w:lvl w:ilvl="5" w:tplc="0409001B" w:tentative="1">
+      <w:start w:val="1"/>
+      <w:numFmt w:val="lowerRoman"/>
+      <w:lvlText w:val="%6."/>
+      <w:lvlJc w:val="right"/>
+      <w:pPr>
+        <w:ind w:left="4608" w:hanging="180"/>
+      </w:pPr>
+    </w:lvl>
+    <w:lvl w:ilvl="6" w:tplc="0409000F" w:tentative="1">
+      <w:start w:val="1"/>
+      <w:numFmt w:val="decimal"/>
+      <w:lvlText w:val="%7."/>
+      <w:lvlJc w:val="left"/>
+      <w:pPr>
+        <w:ind w:left="5328" w:hanging="360"/>
+      </w:pPr>
+    </w:lvl>
+    <w:lvl w:ilvl="7" w:tplc="04090019" w:tentative="1">
+      <w:start w:val="1"/>
+      <w:numFmt w:val="lowerLetter"/>
+      <w:lvlText w:val="%8."/>
+      <w:lvlJc w:val="left"/>
+      <w:pPr>
+        <w:ind w:left="6048" w:hanging="360"/>
+      </w:pPr>
+    </w:lvl>
+    <w:lvl w:ilvl="8" w:tplc="0409001B" w:tentative="1">
+      <w:start w:val="1"/>
+      <w:numFmt w:val="lowerRoman"/>
+      <w:lvlText w:val="%9."/>
+      <w:lvlJc w:val="right"/>
+      <w:pPr>
+        <w:ind w:left="6768" w:hanging="180"/>
+      </w:pPr>
+    </w:lvl>
+  </w:abstractNum>
+  <w:abstractNum w:abstractNumId="5" w15:restartNumberingAfterBreak="0">
+    <w:nsid w:val="45840BF6"/>
+    <w:multiLevelType w:val="hybridMultilevel"/>
+    <w:tmpl w:val="2D404F78"/>
+    <w:lvl w:ilvl="0" w:tplc="0409000F">
+      <w:start w:val="1"/>
+      <w:numFmt w:val="decimal"/>
+      <w:lvlText w:val="%1."/>
+      <w:lvlJc w:val="left"/>
+      <w:pPr>
+        <w:ind w:left="1008" w:hanging="360"/>
+      </w:pPr>
+    </w:lvl>
+    <w:lvl w:ilvl="1" w:tplc="04090019" w:tentative="1">
+      <w:start w:val="1"/>
+      <w:numFmt w:val="lowerLetter"/>
+      <w:lvlText w:val="%2."/>
+      <w:lvlJc w:val="left"/>
+      <w:pPr>
+        <w:ind w:left="1728" w:hanging="360"/>
+      </w:pPr>
+    </w:lvl>
+    <w:lvl w:ilvl="2" w:tplc="0409001B" w:tentative="1">
+      <w:start w:val="1"/>
+      <w:numFmt w:val="lowerRoman"/>
+      <w:lvlText w:val="%3."/>
+      <w:lvlJc w:val="right"/>
+      <w:pPr>
+        <w:ind w:left="2448" w:hanging="180"/>
+      </w:pPr>
+    </w:lvl>
+    <w:lvl w:ilvl="3" w:tplc="0409000F" w:tentative="1">
+      <w:start w:val="1"/>
+      <w:numFmt w:val="decimal"/>
+      <w:lvlText w:val="%4."/>
+      <w:lvlJc w:val="left"/>
+      <w:pPr>
+        <w:ind w:left="3168" w:hanging="360"/>
+      </w:pPr>
+    </w:lvl>
+    <w:lvl w:ilvl="4" w:tplc="04090019" w:tentative="1">
+      <w:start w:val="1"/>
+      <w:numFmt w:val="lowerLetter"/>
+      <w:lvlText w:val="%5."/>
+      <w:lvlJc w:val="left"/>
+      <w:pPr>
+        <w:ind w:left="3888" w:hanging="360"/>
+      </w:pPr>
+    </w:lvl>
+    <w:lvl w:ilvl="5" w:tplc="0409001B" w:tentative="1">
+      <w:start w:val="1"/>
+      <w:numFmt w:val="lowerRoman"/>
+      <w:lvlText w:val="%6."/>
+      <w:lvlJc w:val="right"/>
+      <w:pPr>
+        <w:ind w:left="4608" w:hanging="180"/>
+      </w:pPr>
+    </w:lvl>
+    <w:lvl w:ilvl="6" w:tplc="0409000F" w:tentative="1">
+      <w:start w:val="1"/>
+      <w:numFmt w:val="decimal"/>
+      <w:lvlText w:val="%7."/>
+      <w:lvlJc w:val="left"/>
+      <w:pPr>
+        <w:ind w:left="5328" w:hanging="360"/>
+      </w:pPr>
+    </w:lvl>
+    <w:lvl w:ilvl="7" w:tplc="04090019" w:tentative="1">
+      <w:start w:val="1"/>
+      <w:numFmt w:val="lowerLetter"/>
+      <w:lvlText w:val="%8."/>
+      <w:lvlJc w:val="left"/>
+      <w:pPr>
+        <w:ind w:left="6048" w:hanging="360"/>
+      </w:pPr>
+    </w:lvl>
+    <w:lvl w:ilvl="8" w:tplc="0409001B" w:tentative="1">
+      <w:start w:val="1"/>
+      <w:numFmt w:val="lowerRoman"/>
+      <w:lvlText w:val="%9."/>
+      <w:lvlJc w:val="right"/>
+      <w:pPr>
+        <w:ind w:left="6768" w:hanging="180"/>
+      </w:pPr>
+    </w:lvl>
+  </w:abstractNum>
+  <w:abstractNum w:abstractNumId="6" w15:restartNumberingAfterBreak="0">
     <w:nsid w:val="45AC2677"/>
     <w:multiLevelType w:val="multilevel"/>
     <w:tmpl w:val="CC486740"/>
@@ -1041,7 +2397,7 @@
       </w:rPr>
     </w:lvl>
   </w:abstractNum>
-  <w:abstractNum w:abstractNumId="2" w15:restartNumberingAfterBreak="0">
+  <w:abstractNum w:abstractNumId="7" w15:restartNumberingAfterBreak="0">
     <w:nsid w:val="4EFF4396"/>
     <w:multiLevelType w:val="hybridMultilevel"/>
     <w:tmpl w:val="2D404F78"/>
@@ -1127,14 +2483,118 @@
       </w:pPr>
     </w:lvl>
   </w:abstractNum>
+  <w:abstractNum w:abstractNumId="8" w15:restartNumberingAfterBreak="0">
+    <w:nsid w:val="6C651D78"/>
+    <w:multiLevelType w:val="hybridMultilevel"/>
+    <w:tmpl w:val="2D404F78"/>
+    <w:lvl w:ilvl="0" w:tplc="0409000F">
+      <w:start w:val="1"/>
+      <w:numFmt w:val="decimal"/>
+      <w:lvlText w:val="%1."/>
+      <w:lvlJc w:val="left"/>
+      <w:pPr>
+        <w:ind w:left="1008" w:hanging="360"/>
+      </w:pPr>
+    </w:lvl>
+    <w:lvl w:ilvl="1" w:tplc="04090019" w:tentative="1">
+      <w:start w:val="1"/>
+      <w:numFmt w:val="lowerLetter"/>
+      <w:lvlText w:val="%2."/>
+      <w:lvlJc w:val="left"/>
+      <w:pPr>
+        <w:ind w:left="1728" w:hanging="360"/>
+      </w:pPr>
+    </w:lvl>
+    <w:lvl w:ilvl="2" w:tplc="0409001B" w:tentative="1">
+      <w:start w:val="1"/>
+      <w:numFmt w:val="lowerRoman"/>
+      <w:lvlText w:val="%3."/>
+      <w:lvlJc w:val="right"/>
+      <w:pPr>
+        <w:ind w:left="2448" w:hanging="180"/>
+      </w:pPr>
+    </w:lvl>
+    <w:lvl w:ilvl="3" w:tplc="0409000F" w:tentative="1">
+      <w:start w:val="1"/>
+      <w:numFmt w:val="decimal"/>
+      <w:lvlText w:val="%4."/>
+      <w:lvlJc w:val="left"/>
+      <w:pPr>
+        <w:ind w:left="3168" w:hanging="360"/>
+      </w:pPr>
+    </w:lvl>
+    <w:lvl w:ilvl="4" w:tplc="04090019" w:tentative="1">
+      <w:start w:val="1"/>
+      <w:numFmt w:val="lowerLetter"/>
+      <w:lvlText w:val="%5."/>
+      <w:lvlJc w:val="left"/>
+      <w:pPr>
+        <w:ind w:left="3888" w:hanging="360"/>
+      </w:pPr>
+    </w:lvl>
+    <w:lvl w:ilvl="5" w:tplc="0409001B" w:tentative="1">
+      <w:start w:val="1"/>
+      <w:numFmt w:val="lowerRoman"/>
+      <w:lvlText w:val="%6."/>
+      <w:lvlJc w:val="right"/>
+      <w:pPr>
+        <w:ind w:left="4608" w:hanging="180"/>
+      </w:pPr>
+    </w:lvl>
+    <w:lvl w:ilvl="6" w:tplc="0409000F" w:tentative="1">
+      <w:start w:val="1"/>
+      <w:numFmt w:val="decimal"/>
+      <w:lvlText w:val="%7."/>
+      <w:lvlJc w:val="left"/>
+      <w:pPr>
+        <w:ind w:left="5328" w:hanging="360"/>
+      </w:pPr>
+    </w:lvl>
+    <w:lvl w:ilvl="7" w:tplc="04090019" w:tentative="1">
+      <w:start w:val="1"/>
+      <w:numFmt w:val="lowerLetter"/>
+      <w:lvlText w:val="%8."/>
+      <w:lvlJc w:val="left"/>
+      <w:pPr>
+        <w:ind w:left="6048" w:hanging="360"/>
+      </w:pPr>
+    </w:lvl>
+    <w:lvl w:ilvl="8" w:tplc="0409001B" w:tentative="1">
+      <w:start w:val="1"/>
+      <w:numFmt w:val="lowerRoman"/>
+      <w:lvlText w:val="%9."/>
+      <w:lvlJc w:val="right"/>
+      <w:pPr>
+        <w:ind w:left="6768" w:hanging="180"/>
+      </w:pPr>
+    </w:lvl>
+  </w:abstractNum>
   <w:num w:numId="1">
+    <w:abstractNumId w:val="6"/>
+  </w:num>
+  <w:num w:numId="2">
     <w:abstractNumId w:val="1"/>
   </w:num>
-  <w:num w:numId="2">
+  <w:num w:numId="3">
+    <w:abstractNumId w:val="7"/>
+  </w:num>
+  <w:num w:numId="4">
+    <w:abstractNumId w:val="3"/>
+  </w:num>
+  <w:num w:numId="5">
     <w:abstractNumId w:val="0"/>
   </w:num>
-  <w:num w:numId="3">
+  <w:num w:numId="6">
+    <w:abstractNumId w:val="5"/>
+  </w:num>
+  <w:num w:numId="7">
+    <w:abstractNumId w:val="4"/>
+  </w:num>
+  <w:num w:numId="8">
     <w:abstractNumId w:val="2"/>
+  </w:num>
+  <w:num w:numId="9">
+    <w:abstractNumId w:val="8"/>
   </w:num>
 </w:numbering>
 </file>
@@ -1156,7 +2616,7 @@
       </w:pPr>
     </w:pPrDefault>
   </w:docDefaults>
-  <w:latentStyles w:defLockedState="0" w:defUIPriority="99" w:defSemiHidden="0" w:defUnhideWhenUsed="0" w:defQFormat="0" w:count="377">
+  <w:latentStyles w:defLockedState="0" w:defUIPriority="99" w:defSemiHidden="0" w:defUnhideWhenUsed="0" w:defQFormat="0" w:count="375">
     <w:lsdException w:name="Normal" w:uiPriority="0" w:qFormat="1"/>
     <w:lsdException w:name="heading 1" w:uiPriority="9" w:qFormat="1"/>
     <w:lsdException w:name="heading 2" w:semiHidden="1" w:uiPriority="9" w:unhideWhenUsed="1" w:qFormat="1"/>
@@ -1262,6 +2722,7 @@
     <w:lsdException w:name="HTML Sample" w:semiHidden="1" w:unhideWhenUsed="1"/>
     <w:lsdException w:name="HTML Typewriter" w:semiHidden="1" w:unhideWhenUsed="1"/>
     <w:lsdException w:name="HTML Variable" w:semiHidden="1" w:unhideWhenUsed="1"/>
+    <w:lsdException w:name="Normal Table" w:semiHidden="1" w:unhideWhenUsed="1"/>
     <w:lsdException w:name="annotation subject" w:semiHidden="1" w:unhideWhenUsed="1"/>
     <w:lsdException w:name="No List" w:semiHidden="1" w:unhideWhenUsed="1"/>
     <w:lsdException w:name="Outline List 1" w:semiHidden="1" w:unhideWhenUsed="1"/>
@@ -1307,9 +2768,11 @@
     <w:lsdException w:name="Table Subtle 1" w:semiHidden="1" w:unhideWhenUsed="1"/>
     <w:lsdException w:name="Table Subtle 2" w:semiHidden="1" w:unhideWhenUsed="1"/>
     <w:lsdException w:name="Table Web 1" w:semiHidden="1" w:unhideWhenUsed="1"/>
+    <w:lsdException w:name="Table Web 2" w:semiHidden="1" w:unhideWhenUsed="1"/>
     <w:lsdException w:name="Table Web 3" w:semiHidden="1" w:unhideWhenUsed="1"/>
     <w:lsdException w:name="Balloon Text" w:semiHidden="1" w:unhideWhenUsed="1"/>
     <w:lsdException w:name="Table Grid" w:uiPriority="39"/>
+    <w:lsdException w:name="Table Theme" w:semiHidden="1" w:unhideWhenUsed="1"/>
     <w:lsdException w:name="Placeholder Text" w:semiHidden="1"/>
     <w:lsdException w:name="No Spacing" w:uiPriority="1" w:qFormat="1"/>
     <w:lsdException w:name="Light Shading" w:uiPriority="60"/>
@@ -1529,8 +2992,6 @@
     <w:lsdException w:name="Smart Hyperlink" w:semiHidden="1" w:unhideWhenUsed="1"/>
     <w:lsdException w:name="Hashtag" w:semiHidden="1" w:unhideWhenUsed="1"/>
     <w:lsdException w:name="Unresolved Mention" w:semiHidden="1" w:unhideWhenUsed="1"/>
-    <w:lsdException w:name="Smart Link" w:semiHidden="1" w:unhideWhenUsed="1"/>
-    <w:lsdException w:name="Smart Link Error" w:semiHidden="1" w:unhideWhenUsed="1"/>
   </w:latentStyles>
   <w:style w:type="paragraph" w:default="1" w:styleId="Normal">
     <w:name w:val="Normal"/>
@@ -1539,6 +3000,7 @@
   <w:style w:type="character" w:default="1" w:styleId="DefaultParagraphFont">
     <w:name w:val="Default Paragraph Font"/>
     <w:uiPriority w:val="1"/>
+    <w:semiHidden/>
     <w:unhideWhenUsed/>
   </w:style>
   <w:style w:type="table" w:default="1" w:styleId="TableNormal">
@@ -1566,7 +3028,6 @@
     <w:name w:val="Normal (Web)"/>
     <w:basedOn w:val="Normal"/>
     <w:uiPriority w:val="99"/>
-    <w:semiHidden/>
     <w:unhideWhenUsed/>
     <w:rsid w:val="00967EBD"/>
     <w:pPr>
@@ -1577,6 +3038,25 @@
       <w:sz w:val="24"/>
       <w:szCs w:val="24"/>
     </w:rPr>
+  </w:style>
+  <w:style w:type="table" w:styleId="TableGrid">
+    <w:name w:val="Table Grid"/>
+    <w:basedOn w:val="TableNormal"/>
+    <w:uiPriority w:val="39"/>
+    <w:rsid w:val="004C1DCC"/>
+    <w:pPr>
+      <w:spacing w:after="0" w:line="240" w:lineRule="auto"/>
+    </w:pPr>
+    <w:tblPr>
+      <w:tblBorders>
+        <w:top w:val="single" w:sz="4" w:space="0" w:color="auto"/>
+        <w:left w:val="single" w:sz="4" w:space="0" w:color="auto"/>
+        <w:bottom w:val="single" w:sz="4" w:space="0" w:color="auto"/>
+        <w:right w:val="single" w:sz="4" w:space="0" w:color="auto"/>
+        <w:insideH w:val="single" w:sz="4" w:space="0" w:color="auto"/>
+        <w:insideV w:val="single" w:sz="4" w:space="0" w:color="auto"/>
+      </w:tblBorders>
+    </w:tblPr>
   </w:style>
 </w:styles>
 </file>

</xml_diff>